<commit_message>
avaliação e trabalho de arquitetura
</commit_message>
<xml_diff>
--- a/avaliação-trabalho sobre arquiteturas de computação.docx
+++ b/avaliação-trabalho sobre arquiteturas de computação.docx
@@ -295,58 +295,8 @@
               </w:rPr>
               <w:t>______________________________</w:t>
             </w:r>
-          </w:p>
-          <w:p>
-            <w:pPr>
-              <w:spacing w:line="276" w:lineRule="auto"/>
-              <w:rPr>
-                <w:rFonts w:ascii="Arial" w:eastAsia="Arial" w:hAnsi="Arial" w:cs="Arial"/>
-                <w:sz w:val="22"/>
-                <w:szCs w:val="22"/>
-              </w:rPr>
-            </w:pPr>
-            <w:r>
-              <w:rPr>
-                <w:rFonts w:ascii="Arial" w:eastAsia="Arial" w:hAnsi="Arial" w:cs="Arial"/>
-                <w:sz w:val="22"/>
-                <w:szCs w:val="22"/>
-              </w:rPr>
-              <w:t xml:space="preserve">            </w:t>
-            </w:r>
-            <w:r>
-              <w:rPr>
-                <w:rFonts w:ascii="Arial" w:eastAsia="Arial" w:hAnsi="Arial" w:cs="Arial"/>
-                <w:sz w:val="22"/>
-                <w:szCs w:val="22"/>
-              </w:rPr>
-              <w:t>________________________________</w:t>
-            </w:r>
-          </w:p>
-          <w:p>
-            <w:pPr>
-              <w:spacing w:line="276" w:lineRule="auto"/>
-              <w:rPr>
-                <w:rFonts w:ascii="Arial" w:eastAsia="Arial" w:hAnsi="Arial" w:cs="Arial"/>
-                <w:sz w:val="22"/>
-                <w:szCs w:val="22"/>
-              </w:rPr>
-            </w:pPr>
-            <w:r>
-              <w:rPr>
-                <w:rFonts w:ascii="Arial" w:eastAsia="Arial" w:hAnsi="Arial" w:cs="Arial"/>
-                <w:sz w:val="22"/>
-                <w:szCs w:val="22"/>
-              </w:rPr>
-              <w:t xml:space="preserve">            </w:t>
-            </w:r>
-            <w:r>
-              <w:rPr>
-                <w:rFonts w:ascii="Arial" w:eastAsia="Arial" w:hAnsi="Arial" w:cs="Arial"/>
-                <w:sz w:val="22"/>
-                <w:szCs w:val="22"/>
-              </w:rPr>
-              <w:t>________________________________</w:t>
-            </w:r>
+            <w:bookmarkStart w:id="0" w:name="_GoBack"/>
+            <w:bookmarkEnd w:id="0"/>
             <w:r>
               <w:rPr>
                 <w:rFonts w:ascii="Arial" w:eastAsia="Arial" w:hAnsi="Arial" w:cs="Arial"/>
@@ -528,22 +478,10 @@
             <w:pPr>
               <w:rPr>
                 <w:rFonts w:ascii="Arial" w:eastAsia="Arial" w:hAnsi="Arial" w:cs="Arial"/>
-                <w:b/>
                 <w:sz w:val="22"/>
                 <w:szCs w:val="22"/>
               </w:rPr>
             </w:pPr>
-          </w:p>
-          <w:p>
-            <w:pPr>
-              <w:rPr>
-                <w:rFonts w:ascii="Arial" w:eastAsia="Arial" w:hAnsi="Arial" w:cs="Arial"/>
-                <w:sz w:val="22"/>
-                <w:szCs w:val="22"/>
-              </w:rPr>
-            </w:pPr>
-            <w:bookmarkStart w:id="0" w:name="_GoBack"/>
-            <w:bookmarkEnd w:id="0"/>
             <w:r>
               <w:rPr>
                 <w:rFonts w:ascii="Arial" w:eastAsia="Arial" w:hAnsi="Arial" w:cs="Arial"/>

</xml_diff>